<commit_message>
committing E-paper-display-unit-Design-definition.docx * add pricing
</commit_message>
<xml_diff>
--- a/docs/E-paper-display-unit-Design-definition.docx
+++ b/docs/E-paper-display-unit-Design-definition.docx
@@ -11,6 +11,7 @@
           <w:docPartUnique/>
         </w:docPartObj>
       </w:sdtPr>
+      <w:sdtEndPr/>
       <w:sdtContent>
         <w:p/>
         <w:tbl>
@@ -45,6 +46,7 @@
                 <w:dataBinding w:prefixMappings="xmlns:ns0='http://schemas.openxmlformats.org/officeDocument/2006/extended-properties'" w:xpath="/ns0:Properties[1]/ns0:Company[1]" w:storeItemID="{6668398D-A668-4E3E-A5EB-62B293D839F1}"/>
                 <w:text/>
               </w:sdtPr>
+              <w:sdtEndPr/>
               <w:sdtContent>
                 <w:tc>
                   <w:tcPr>
@@ -99,6 +101,7 @@
                   <w:dataBinding w:prefixMappings="xmlns:ns0='http://schemas.openxmlformats.org/package/2006/metadata/core-properties' xmlns:ns1='http://purl.org/dc/elements/1.1/'" w:xpath="/ns0:coreProperties[1]/ns1:title[1]" w:storeItemID="{6C3C8BC8-F283-45AE-878A-BAB7291924A1}"/>
                   <w:text/>
                 </w:sdtPr>
+                <w:sdtEndPr/>
                 <w:sdtContent>
                   <w:p>
                     <w:pPr>
@@ -142,6 +145,7 @@
                 <w:dataBinding w:prefixMappings="xmlns:ns0='http://schemas.openxmlformats.org/package/2006/metadata/core-properties' xmlns:ns1='http://purl.org/dc/elements/1.1/'" w:xpath="/ns0:coreProperties[1]/ns1:subject[1]" w:storeItemID="{6C3C8BC8-F283-45AE-878A-BAB7291924A1}"/>
                 <w:text/>
               </w:sdtPr>
+              <w:sdtEndPr/>
               <w:sdtContent>
                 <w:tc>
                   <w:tcPr>
@@ -210,6 +214,7 @@
                   <w:dataBinding w:prefixMappings="xmlns:ns0='http://schemas.openxmlformats.org/package/2006/metadata/core-properties' xmlns:ns1='http://purl.org/dc/elements/1.1/'" w:xpath="/ns0:coreProperties[1]/ns1:creator[1]" w:storeItemID="{6C3C8BC8-F283-45AE-878A-BAB7291924A1}"/>
                   <w:text/>
                 </w:sdtPr>
+                <w:sdtEndPr/>
                 <w:sdtContent>
                   <w:p>
                     <w:pPr>
@@ -246,13 +251,14 @@
                     <w:docPart w:val="D22BF23AE13A453DB199030FF6F410FA"/>
                   </w:placeholder>
                   <w:dataBinding w:prefixMappings="xmlns:ns0='http://schemas.microsoft.com/office/2006/coverPageProps'" w:xpath="/ns0:CoverPageProperties[1]/ns0:PublishDate[1]" w:storeItemID="{55AF091B-3C7A-41E3-B477-F2FDAA23CFDA}"/>
-                  <w:date w:fullDate="2015-11-21T00:00:00Z">
+                  <w:date w:fullDate="2015-12-15T00:00:00Z">
                     <w:dateFormat w:val="M-d-yyyy"/>
                     <w:lid w:val="en-US"/>
                     <w:storeMappedDataAs w:val="dateTime"/>
                     <w:calendar w:val="gregorian"/>
                   </w:date>
                 </w:sdtPr>
+                <w:sdtEndPr/>
                 <w:sdtContent>
                   <w:p>
                     <w:pPr>
@@ -270,7 +276,7 @@
                         <w:szCs w:val="28"/>
                         <w:vertAlign w:val="superscript"/>
                       </w:rPr>
-                      <w:t>11-21-2015</w:t>
+                      <w:t>12-15-2015</w:t>
                     </w:r>
                   </w:p>
                 </w:sdtContent>
@@ -448,19 +454,40 @@
           <w:tcPr>
             <w:tcW w:w="2394" w:type="dxa"/>
           </w:tcPr>
-          <w:p/>
+          <w:p>
+            <w:r>
+              <w:t>15</w:t>
+            </w:r>
+            <w:r>
+              <w:rPr>
+                <w:vertAlign w:val="superscript"/>
+              </w:rPr>
+              <w:t>th</w:t>
+            </w:r>
+            <w:r>
+              <w:t xml:space="preserve"> Dec 2015</w:t>
+            </w:r>
+          </w:p>
         </w:tc>
         <w:tc>
           <w:tcPr>
             <w:tcW w:w="2394" w:type="dxa"/>
           </w:tcPr>
-          <w:p/>
+          <w:p>
+            <w:r>
+              <w:t>Draft B</w:t>
+            </w:r>
+          </w:p>
         </w:tc>
         <w:tc>
           <w:tcPr>
             <w:tcW w:w="2394" w:type="dxa"/>
           </w:tcPr>
-          <w:p/>
+          <w:p>
+            <w:r>
+              <w:t>KL</w:t>
+            </w:r>
+          </w:p>
         </w:tc>
         <w:tc>
           <w:tcPr>
@@ -541,7 +568,7 @@
           <w:r>
             <w:fldChar w:fldCharType="separate"/>
           </w:r>
-          <w:hyperlink w:anchor="_Toc435893491" w:history="1">
+          <w:hyperlink w:anchor="_Toc437979741" w:history="1">
             <w:r>
               <w:rPr>
                 <w:rStyle w:val="Hyperlink"/>
@@ -583,7 +610,93 @@
                 <w:noProof/>
                 <w:webHidden/>
               </w:rPr>
-              <w:instrText xml:space="preserve"> PAGEREF _Toc435893491 \h </w:instrText>
+              <w:instrText xml:space="preserve"> PAGEREF _Toc437979741 \h </w:instrText>
+            </w:r>
+            <w:r>
+              <w:rPr>
+                <w:noProof/>
+                <w:webHidden/>
+              </w:rPr>
+            </w:r>
+            <w:r>
+              <w:rPr>
+                <w:noProof/>
+                <w:webHidden/>
+              </w:rPr>
+              <w:fldChar w:fldCharType="separate"/>
+            </w:r>
+            <w:r>
+              <w:rPr>
+                <w:noProof/>
+                <w:webHidden/>
+              </w:rPr>
+              <w:t>4</w:t>
+            </w:r>
+            <w:r>
+              <w:rPr>
+                <w:noProof/>
+                <w:webHidden/>
+              </w:rPr>
+              <w:fldChar w:fldCharType="end"/>
+            </w:r>
+          </w:hyperlink>
+        </w:p>
+        <w:p>
+          <w:pPr>
+            <w:pStyle w:val="TOC2"/>
+            <w:tabs>
+              <w:tab w:val="left" w:pos="880"/>
+              <w:tab w:val="right" w:leader="dot" w:pos="9350"/>
+            </w:tabs>
+            <w:rPr>
+              <w:rFonts w:asciiTheme="minorHAnsi" w:eastAsiaTheme="minorEastAsia" w:hAnsiTheme="minorHAnsi" w:cstheme="minorBidi"/>
+              <w:noProof/>
+              <w:color w:val="auto"/>
+            </w:rPr>
+          </w:pPr>
+          <w:hyperlink w:anchor="_Toc437979742" w:history="1">
+            <w:r>
+              <w:rPr>
+                <w:rStyle w:val="Hyperlink"/>
+                <w:noProof/>
+              </w:rPr>
+              <w:t>1.1</w:t>
+            </w:r>
+            <w:r>
+              <w:rPr>
+                <w:rFonts w:asciiTheme="minorHAnsi" w:eastAsiaTheme="minorEastAsia" w:hAnsiTheme="minorHAnsi" w:cstheme="minorBidi"/>
+                <w:noProof/>
+                <w:color w:val="auto"/>
+              </w:rPr>
+              <w:tab/>
+            </w:r>
+            <w:r>
+              <w:rPr>
+                <w:rStyle w:val="Hyperlink"/>
+                <w:noProof/>
+              </w:rPr>
+              <w:t>System Architecture</w:t>
+            </w:r>
+            <w:r>
+              <w:rPr>
+                <w:noProof/>
+                <w:webHidden/>
+              </w:rPr>
+              <w:tab/>
+            </w:r>
+            <w:r>
+              <w:rPr>
+                <w:noProof/>
+                <w:webHidden/>
+              </w:rPr>
+              <w:fldChar w:fldCharType="begin"/>
+            </w:r>
+            <w:r>
+              <w:rPr>
+                <w:noProof/>
+                <w:webHidden/>
+              </w:rPr>
+              <w:instrText xml:space="preserve"> PAGEREF _Toc437979742 \h </w:instrText>
             </w:r>
             <w:r>
               <w:rPr>
@@ -627,7 +740,7 @@
               <w:color w:val="auto"/>
             </w:rPr>
           </w:pPr>
-          <w:hyperlink w:anchor="_Toc435893492" w:history="1">
+          <w:hyperlink w:anchor="_Toc437979743" w:history="1">
             <w:r>
               <w:rPr>
                 <w:rStyle w:val="Hyperlink"/>
@@ -669,7 +782,7 @@
                 <w:noProof/>
                 <w:webHidden/>
               </w:rPr>
-              <w:instrText xml:space="preserve"> PAGEREF _Toc435893492 \h </w:instrText>
+              <w:instrText xml:space="preserve"> PAGEREF _Toc437979743 \h </w:instrText>
             </w:r>
             <w:r>
               <w:rPr>
@@ -713,7 +826,7 @@
               <w:color w:val="auto"/>
             </w:rPr>
           </w:pPr>
-          <w:hyperlink w:anchor="_Toc435893493" w:history="1">
+          <w:hyperlink w:anchor="_Toc437979744" w:history="1">
             <w:r>
               <w:rPr>
                 <w:rStyle w:val="Hyperlink"/>
@@ -755,7 +868,7 @@
                 <w:noProof/>
                 <w:webHidden/>
               </w:rPr>
-              <w:instrText xml:space="preserve"> PAGEREF _Toc435893493 \h </w:instrText>
+              <w:instrText xml:space="preserve"> PAGEREF _Toc437979744 \h </w:instrText>
             </w:r>
             <w:r>
               <w:rPr>
@@ -776,6 +889,170 @@
                 <w:webHidden/>
               </w:rPr>
               <w:t>4</w:t>
+            </w:r>
+            <w:r>
+              <w:rPr>
+                <w:noProof/>
+                <w:webHidden/>
+              </w:rPr>
+              <w:fldChar w:fldCharType="end"/>
+            </w:r>
+          </w:hyperlink>
+        </w:p>
+        <w:p>
+          <w:pPr>
+            <w:pStyle w:val="TOC3"/>
+            <w:tabs>
+              <w:tab w:val="left" w:pos="1320"/>
+              <w:tab w:val="right" w:leader="dot" w:pos="9350"/>
+            </w:tabs>
+            <w:rPr>
+              <w:noProof/>
+            </w:rPr>
+          </w:pPr>
+          <w:hyperlink w:anchor="_Toc437979745" w:history="1">
+            <w:r>
+              <w:rPr>
+                <w:rStyle w:val="Hyperlink"/>
+                <w:noProof/>
+              </w:rPr>
+              <w:t>2.1.1</w:t>
+            </w:r>
+            <w:r>
+              <w:rPr>
+                <w:noProof/>
+              </w:rPr>
+              <w:tab/>
+            </w:r>
+            <w:r>
+              <w:rPr>
+                <w:rStyle w:val="Hyperlink"/>
+                <w:noProof/>
+              </w:rPr>
+              <w:t>Suggested platform</w:t>
+            </w:r>
+            <w:r>
+              <w:rPr>
+                <w:noProof/>
+                <w:webHidden/>
+              </w:rPr>
+              <w:tab/>
+            </w:r>
+            <w:r>
+              <w:rPr>
+                <w:noProof/>
+                <w:webHidden/>
+              </w:rPr>
+              <w:fldChar w:fldCharType="begin"/>
+            </w:r>
+            <w:r>
+              <w:rPr>
+                <w:noProof/>
+                <w:webHidden/>
+              </w:rPr>
+              <w:instrText xml:space="preserve"> PAGEREF _Toc437979745 \h </w:instrText>
+            </w:r>
+            <w:r>
+              <w:rPr>
+                <w:noProof/>
+                <w:webHidden/>
+              </w:rPr>
+            </w:r>
+            <w:r>
+              <w:rPr>
+                <w:noProof/>
+                <w:webHidden/>
+              </w:rPr>
+              <w:fldChar w:fldCharType="separate"/>
+            </w:r>
+            <w:r>
+              <w:rPr>
+                <w:noProof/>
+                <w:webHidden/>
+              </w:rPr>
+              <w:t>4</w:t>
+            </w:r>
+            <w:r>
+              <w:rPr>
+                <w:noProof/>
+                <w:webHidden/>
+              </w:rPr>
+              <w:fldChar w:fldCharType="end"/>
+            </w:r>
+          </w:hyperlink>
+        </w:p>
+        <w:p>
+          <w:pPr>
+            <w:pStyle w:val="TOC3"/>
+            <w:tabs>
+              <w:tab w:val="left" w:pos="1320"/>
+              <w:tab w:val="right" w:leader="dot" w:pos="9350"/>
+            </w:tabs>
+            <w:rPr>
+              <w:noProof/>
+            </w:rPr>
+          </w:pPr>
+          <w:hyperlink w:anchor="_Toc437979746" w:history="1">
+            <w:r>
+              <w:rPr>
+                <w:rStyle w:val="Hyperlink"/>
+                <w:noProof/>
+              </w:rPr>
+              <w:t>2.1.2</w:t>
+            </w:r>
+            <w:r>
+              <w:rPr>
+                <w:noProof/>
+              </w:rPr>
+              <w:tab/>
+            </w:r>
+            <w:r>
+              <w:rPr>
+                <w:rStyle w:val="Hyperlink"/>
+                <w:noProof/>
+              </w:rPr>
+              <w:t>Other platform</w:t>
+            </w:r>
+            <w:r>
+              <w:rPr>
+                <w:noProof/>
+                <w:webHidden/>
+              </w:rPr>
+              <w:tab/>
+            </w:r>
+            <w:r>
+              <w:rPr>
+                <w:noProof/>
+                <w:webHidden/>
+              </w:rPr>
+              <w:fldChar w:fldCharType="begin"/>
+            </w:r>
+            <w:r>
+              <w:rPr>
+                <w:noProof/>
+                <w:webHidden/>
+              </w:rPr>
+              <w:instrText xml:space="preserve"> PAGEREF _Toc437979746 \h </w:instrText>
+            </w:r>
+            <w:r>
+              <w:rPr>
+                <w:noProof/>
+                <w:webHidden/>
+              </w:rPr>
+            </w:r>
+            <w:r>
+              <w:rPr>
+                <w:noProof/>
+                <w:webHidden/>
+              </w:rPr>
+              <w:fldChar w:fldCharType="separate"/>
+            </w:r>
+            <w:r>
+              <w:rPr>
+                <w:noProof/>
+                <w:webHidden/>
+              </w:rPr>
+              <w:t>5</w:t>
             </w:r>
             <w:r>
               <w:rPr>
@@ -799,7 +1076,7 @@
               <w:color w:val="auto"/>
             </w:rPr>
           </w:pPr>
-          <w:hyperlink w:anchor="_Toc435893494" w:history="1">
+          <w:hyperlink w:anchor="_Toc437979747" w:history="1">
             <w:r>
               <w:rPr>
                 <w:rStyle w:val="Hyperlink"/>
@@ -841,7 +1118,7 @@
                 <w:noProof/>
                 <w:webHidden/>
               </w:rPr>
-              <w:instrText xml:space="preserve"> PAGEREF _Toc435893494 \h </w:instrText>
+              <w:instrText xml:space="preserve"> PAGEREF _Toc437979747 \h </w:instrText>
             </w:r>
             <w:r>
               <w:rPr>
@@ -861,7 +1138,7 @@
                 <w:noProof/>
                 <w:webHidden/>
               </w:rPr>
-              <w:t>5</w:t>
+              <w:t>6</w:t>
             </w:r>
             <w:r>
               <w:rPr>
@@ -885,7 +1162,7 @@
               <w:color w:val="auto"/>
             </w:rPr>
           </w:pPr>
-          <w:hyperlink w:anchor="_Toc435893495" w:history="1">
+          <w:hyperlink w:anchor="_Toc437979748" w:history="1">
             <w:r>
               <w:rPr>
                 <w:rStyle w:val="Hyperlink"/>
@@ -927,7 +1204,7 @@
                 <w:noProof/>
                 <w:webHidden/>
               </w:rPr>
-              <w:instrText xml:space="preserve"> PAGEREF _Toc435893495 \h </w:instrText>
+              <w:instrText xml:space="preserve"> PAGEREF _Toc437979748 \h </w:instrText>
             </w:r>
             <w:r>
               <w:rPr>
@@ -947,7 +1224,7 @@
                 <w:noProof/>
                 <w:webHidden/>
               </w:rPr>
-              <w:t>5</w:t>
+              <w:t>6</w:t>
             </w:r>
             <w:r>
               <w:rPr>
@@ -971,7 +1248,7 @@
               <w:color w:val="auto"/>
             </w:rPr>
           </w:pPr>
-          <w:hyperlink w:anchor="_Toc435893496" w:history="1">
+          <w:hyperlink w:anchor="_Toc437979749" w:history="1">
             <w:r>
               <w:rPr>
                 <w:rStyle w:val="Hyperlink"/>
@@ -1013,7 +1290,7 @@
                 <w:noProof/>
                 <w:webHidden/>
               </w:rPr>
-              <w:instrText xml:space="preserve"> PAGEREF _Toc435893496 \h </w:instrText>
+              <w:instrText xml:space="preserve"> PAGEREF _Toc437979749 \h </w:instrText>
             </w:r>
             <w:r>
               <w:rPr>
@@ -1033,7 +1310,347 @@
                 <w:noProof/>
                 <w:webHidden/>
               </w:rPr>
-              <w:t>5</w:t>
+              <w:t>7</w:t>
+            </w:r>
+            <w:r>
+              <w:rPr>
+                <w:noProof/>
+                <w:webHidden/>
+              </w:rPr>
+              <w:fldChar w:fldCharType="end"/>
+            </w:r>
+          </w:hyperlink>
+        </w:p>
+        <w:p>
+          <w:pPr>
+            <w:pStyle w:val="TOC2"/>
+            <w:tabs>
+              <w:tab w:val="left" w:pos="880"/>
+              <w:tab w:val="right" w:leader="dot" w:pos="9350"/>
+            </w:tabs>
+            <w:rPr>
+              <w:rFonts w:asciiTheme="minorHAnsi" w:eastAsiaTheme="minorEastAsia" w:hAnsiTheme="minorHAnsi" w:cstheme="minorBidi"/>
+              <w:noProof/>
+              <w:color w:val="auto"/>
+            </w:rPr>
+          </w:pPr>
+          <w:hyperlink w:anchor="_Toc437979750" w:history="1">
+            <w:r>
+              <w:rPr>
+                <w:rStyle w:val="Hyperlink"/>
+                <w:noProof/>
+              </w:rPr>
+              <w:t>3.1</w:t>
+            </w:r>
+            <w:r>
+              <w:rPr>
+                <w:rFonts w:asciiTheme="minorHAnsi" w:eastAsiaTheme="minorEastAsia" w:hAnsiTheme="minorHAnsi" w:cstheme="minorBidi"/>
+                <w:noProof/>
+                <w:color w:val="auto"/>
+              </w:rPr>
+              <w:tab/>
+            </w:r>
+            <w:r>
+              <w:rPr>
+                <w:rStyle w:val="Hyperlink"/>
+                <w:noProof/>
+              </w:rPr>
+              <w:t>Software architecture</w:t>
+            </w:r>
+            <w:r>
+              <w:rPr>
+                <w:noProof/>
+                <w:webHidden/>
+              </w:rPr>
+              <w:tab/>
+            </w:r>
+            <w:r>
+              <w:rPr>
+                <w:noProof/>
+                <w:webHidden/>
+              </w:rPr>
+              <w:fldChar w:fldCharType="begin"/>
+            </w:r>
+            <w:r>
+              <w:rPr>
+                <w:noProof/>
+                <w:webHidden/>
+              </w:rPr>
+              <w:instrText xml:space="preserve"> PAGEREF _Toc437979750 \h </w:instrText>
+            </w:r>
+            <w:r>
+              <w:rPr>
+                <w:noProof/>
+                <w:webHidden/>
+              </w:rPr>
+            </w:r>
+            <w:r>
+              <w:rPr>
+                <w:noProof/>
+                <w:webHidden/>
+              </w:rPr>
+              <w:fldChar w:fldCharType="separate"/>
+            </w:r>
+            <w:r>
+              <w:rPr>
+                <w:noProof/>
+                <w:webHidden/>
+              </w:rPr>
+              <w:t>7</w:t>
+            </w:r>
+            <w:r>
+              <w:rPr>
+                <w:noProof/>
+                <w:webHidden/>
+              </w:rPr>
+              <w:fldChar w:fldCharType="end"/>
+            </w:r>
+          </w:hyperlink>
+        </w:p>
+        <w:p>
+          <w:pPr>
+            <w:pStyle w:val="TOC2"/>
+            <w:tabs>
+              <w:tab w:val="left" w:pos="880"/>
+              <w:tab w:val="right" w:leader="dot" w:pos="9350"/>
+            </w:tabs>
+            <w:rPr>
+              <w:rFonts w:asciiTheme="minorHAnsi" w:eastAsiaTheme="minorEastAsia" w:hAnsiTheme="minorHAnsi" w:cstheme="minorBidi"/>
+              <w:noProof/>
+              <w:color w:val="auto"/>
+            </w:rPr>
+          </w:pPr>
+          <w:hyperlink w:anchor="_Toc437979751" w:history="1">
+            <w:r>
+              <w:rPr>
+                <w:rStyle w:val="Hyperlink"/>
+                <w:noProof/>
+              </w:rPr>
+              <w:t>3.2</w:t>
+            </w:r>
+            <w:r>
+              <w:rPr>
+                <w:rFonts w:asciiTheme="minorHAnsi" w:eastAsiaTheme="minorEastAsia" w:hAnsiTheme="minorHAnsi" w:cstheme="minorBidi"/>
+                <w:noProof/>
+                <w:color w:val="auto"/>
+              </w:rPr>
+              <w:tab/>
+            </w:r>
+            <w:r>
+              <w:rPr>
+                <w:rStyle w:val="Hyperlink"/>
+                <w:noProof/>
+              </w:rPr>
+              <w:t>Software components</w:t>
+            </w:r>
+            <w:r>
+              <w:rPr>
+                <w:noProof/>
+                <w:webHidden/>
+              </w:rPr>
+              <w:tab/>
+            </w:r>
+            <w:r>
+              <w:rPr>
+                <w:noProof/>
+                <w:webHidden/>
+              </w:rPr>
+              <w:fldChar w:fldCharType="begin"/>
+            </w:r>
+            <w:r>
+              <w:rPr>
+                <w:noProof/>
+                <w:webHidden/>
+              </w:rPr>
+              <w:instrText xml:space="preserve"> PAGEREF _Toc437979751 \h </w:instrText>
+            </w:r>
+            <w:r>
+              <w:rPr>
+                <w:noProof/>
+                <w:webHidden/>
+              </w:rPr>
+            </w:r>
+            <w:r>
+              <w:rPr>
+                <w:noProof/>
+                <w:webHidden/>
+              </w:rPr>
+              <w:fldChar w:fldCharType="separate"/>
+            </w:r>
+            <w:r>
+              <w:rPr>
+                <w:noProof/>
+                <w:webHidden/>
+              </w:rPr>
+              <w:t>7</w:t>
+            </w:r>
+            <w:r>
+              <w:rPr>
+                <w:noProof/>
+                <w:webHidden/>
+              </w:rPr>
+              <w:fldChar w:fldCharType="end"/>
+            </w:r>
+          </w:hyperlink>
+        </w:p>
+        <w:p>
+          <w:pPr>
+            <w:pStyle w:val="TOC3"/>
+            <w:tabs>
+              <w:tab w:val="left" w:pos="1320"/>
+              <w:tab w:val="right" w:leader="dot" w:pos="9350"/>
+            </w:tabs>
+            <w:rPr>
+              <w:noProof/>
+            </w:rPr>
+          </w:pPr>
+          <w:hyperlink w:anchor="_Toc437979752" w:history="1">
+            <w:r>
+              <w:rPr>
+                <w:rStyle w:val="Hyperlink"/>
+                <w:noProof/>
+              </w:rPr>
+              <w:t>3.2.1</w:t>
+            </w:r>
+            <w:r>
+              <w:rPr>
+                <w:noProof/>
+              </w:rPr>
+              <w:tab/>
+            </w:r>
+            <w:r>
+              <w:rPr>
+                <w:rStyle w:val="Hyperlink"/>
+                <w:noProof/>
+              </w:rPr>
+              <w:t>Bluetooth Stack</w:t>
+            </w:r>
+            <w:r>
+              <w:rPr>
+                <w:noProof/>
+                <w:webHidden/>
+              </w:rPr>
+              <w:tab/>
+            </w:r>
+            <w:r>
+              <w:rPr>
+                <w:noProof/>
+                <w:webHidden/>
+              </w:rPr>
+              <w:fldChar w:fldCharType="begin"/>
+            </w:r>
+            <w:r>
+              <w:rPr>
+                <w:noProof/>
+                <w:webHidden/>
+              </w:rPr>
+              <w:instrText xml:space="preserve"> PAGEREF _Toc437979752 \h </w:instrText>
+            </w:r>
+            <w:r>
+              <w:rPr>
+                <w:noProof/>
+                <w:webHidden/>
+              </w:rPr>
+            </w:r>
+            <w:r>
+              <w:rPr>
+                <w:noProof/>
+                <w:webHidden/>
+              </w:rPr>
+              <w:fldChar w:fldCharType="separate"/>
+            </w:r>
+            <w:r>
+              <w:rPr>
+                <w:noProof/>
+                <w:webHidden/>
+              </w:rPr>
+              <w:t>7</w:t>
+            </w:r>
+            <w:r>
+              <w:rPr>
+                <w:noProof/>
+                <w:webHidden/>
+              </w:rPr>
+              <w:fldChar w:fldCharType="end"/>
+            </w:r>
+          </w:hyperlink>
+        </w:p>
+        <w:p>
+          <w:pPr>
+            <w:pStyle w:val="TOC2"/>
+            <w:tabs>
+              <w:tab w:val="left" w:pos="880"/>
+              <w:tab w:val="right" w:leader="dot" w:pos="9350"/>
+            </w:tabs>
+            <w:rPr>
+              <w:rFonts w:asciiTheme="minorHAnsi" w:eastAsiaTheme="minorEastAsia" w:hAnsiTheme="minorHAnsi" w:cstheme="minorBidi"/>
+              <w:noProof/>
+              <w:color w:val="auto"/>
+            </w:rPr>
+          </w:pPr>
+          <w:hyperlink w:anchor="_Toc437979753" w:history="1">
+            <w:r>
+              <w:rPr>
+                <w:rStyle w:val="Hyperlink"/>
+                <w:noProof/>
+              </w:rPr>
+              <w:t>3.3</w:t>
+            </w:r>
+            <w:r>
+              <w:rPr>
+                <w:rFonts w:asciiTheme="minorHAnsi" w:eastAsiaTheme="minorEastAsia" w:hAnsiTheme="minorHAnsi" w:cstheme="minorBidi"/>
+                <w:noProof/>
+                <w:color w:val="auto"/>
+              </w:rPr>
+              <w:tab/>
+            </w:r>
+            <w:r>
+              <w:rPr>
+                <w:rStyle w:val="Hyperlink"/>
+                <w:noProof/>
+              </w:rPr>
+              <w:t>E-paper display driver</w:t>
+            </w:r>
+            <w:r>
+              <w:rPr>
+                <w:noProof/>
+                <w:webHidden/>
+              </w:rPr>
+              <w:tab/>
+            </w:r>
+            <w:r>
+              <w:rPr>
+                <w:noProof/>
+                <w:webHidden/>
+              </w:rPr>
+              <w:fldChar w:fldCharType="begin"/>
+            </w:r>
+            <w:r>
+              <w:rPr>
+                <w:noProof/>
+                <w:webHidden/>
+              </w:rPr>
+              <w:instrText xml:space="preserve"> PAGEREF _Toc437979753 \h </w:instrText>
+            </w:r>
+            <w:r>
+              <w:rPr>
+                <w:noProof/>
+                <w:webHidden/>
+              </w:rPr>
+            </w:r>
+            <w:r>
+              <w:rPr>
+                <w:noProof/>
+                <w:webHidden/>
+              </w:rPr>
+              <w:fldChar w:fldCharType="separate"/>
+            </w:r>
+            <w:r>
+              <w:rPr>
+                <w:noProof/>
+                <w:webHidden/>
+              </w:rPr>
+              <w:t>7</w:t>
             </w:r>
             <w:r>
               <w:rPr>
@@ -1077,6 +1694,8 @@
         </w:rPr>
         <w:br w:type="page"/>
       </w:r>
+      <w:bookmarkStart w:id="0" w:name="_GoBack"/>
+      <w:bookmarkEnd w:id="0"/>
     </w:p>
     <w:p>
       <w:pPr>
@@ -1094,24 +1713,207 @@
           <w:numId w:val="2"/>
         </w:numPr>
       </w:pPr>
-      <w:bookmarkStart w:id="0" w:name="_Toc435893491"/>
+      <w:bookmarkStart w:id="1" w:name="_Toc437979741"/>
       <w:r>
         <w:t>Introduction</w:t>
       </w:r>
-      <w:bookmarkEnd w:id="0"/>
+      <w:bookmarkEnd w:id="1"/>
     </w:p>
     <w:p>
       <w:r>
-        <w:t>This project is to create a simple E-paper display system which consists of an e-paper display unit embedded in a mobile phone cover case that can be attached to an Android mobile device via Bluetooth for leisure reading.</w:t>
-      </w:r>
-      <w:r>
-        <w:t xml:space="preserve"> Figure XXX shows the simplified system block of the E-paper display system.</w:t>
+        <w:t>This project is to create a simple E-paper display system which consists of an e-paper display unit</w:t>
+      </w:r>
+      <w:r>
+        <w:t xml:space="preserve"> (EDU)</w:t>
+      </w:r>
+      <w:r>
+        <w:t xml:space="preserve"> embedded in a mobile phone cover case that can be attached to an Android mobile device via Bluetooth for leisure reading.</w:t>
+      </w:r>
+      <w:r>
+        <w:t xml:space="preserve"> </w:t>
       </w:r>
     </w:p>
     <w:p/>
     <w:p>
-      <w:r>
-        <w:t>Figure XXX</w:t>
+      <w:pPr>
+        <w:pStyle w:val="Heading2"/>
+      </w:pPr>
+      <w:bookmarkStart w:id="2" w:name="_Toc437979742"/>
+      <w:r>
+        <w:t>System Architecture</w:t>
+      </w:r>
+      <w:bookmarkEnd w:id="2"/>
+    </w:p>
+    <w:p>
+      <w:r>
+        <w:t>The architecture of the EDU consists of the following main components:</w:t>
+      </w:r>
+    </w:p>
+    <w:p>
+      <w:pPr>
+        <w:pStyle w:val="ListParagraph"/>
+        <w:numPr>
+          <w:ilvl w:val="0"/>
+          <w:numId w:val="6"/>
+        </w:numPr>
+      </w:pPr>
+      <w:r>
+        <w:t>E-paper display and associated circuit</w:t>
+      </w:r>
+    </w:p>
+    <w:p>
+      <w:pPr>
+        <w:pStyle w:val="ListParagraph"/>
+        <w:numPr>
+          <w:ilvl w:val="0"/>
+          <w:numId w:val="6"/>
+        </w:numPr>
+      </w:pPr>
+      <w:r>
+        <w:t>Bluetooth system on chip nRF51</w:t>
+      </w:r>
+    </w:p>
+    <w:p>
+      <w:pPr>
+        <w:pStyle w:val="ListParagraph"/>
+        <w:numPr>
+          <w:ilvl w:val="0"/>
+          <w:numId w:val="6"/>
+        </w:numPr>
+      </w:pPr>
+      <w:r>
+        <w:t>Host Android/iOS mobile device</w:t>
+      </w:r>
+    </w:p>
+    <w:p>
+      <w:r>
+        <w:t xml:space="preserve">The E-paper display and associated circuit will be supplied with existing software API. The Bluetooth </w:t>
+      </w:r>
+      <w:proofErr w:type="spellStart"/>
+      <w:r>
+        <w:t>SoC</w:t>
+      </w:r>
+      <w:proofErr w:type="spellEnd"/>
+      <w:r>
+        <w:t xml:space="preserve"> will use this API to control and send data to the E-paper display.</w:t>
+      </w:r>
+      <w:r>
+        <w:t xml:space="preserve"> </w:t>
+      </w:r>
+      <w:r>
+        <w:fldChar w:fldCharType="begin"/>
+      </w:r>
+      <w:r>
+        <w:instrText xml:space="preserve"> REF _Ref437977590 \h </w:instrText>
+      </w:r>
+      <w:r>
+        <w:fldChar w:fldCharType="separate"/>
+      </w:r>
+      <w:r>
+        <w:t xml:space="preserve">Figure </w:t>
+      </w:r>
+      <w:r>
+        <w:rPr>
+          <w:noProof/>
+        </w:rPr>
+        <w:t>1</w:t>
+      </w:r>
+      <w:r>
+        <w:fldChar w:fldCharType="end"/>
+      </w:r>
+      <w:r>
+        <w:t xml:space="preserve"> </w:t>
+      </w:r>
+      <w:r>
+        <w:t>shows the simplified system block of the E-paper display system.</w:t>
+      </w:r>
+    </w:p>
+    <w:p>
+      <w:pPr>
+        <w:rPr>
+          <w:noProof/>
+        </w:rPr>
+      </w:pPr>
+    </w:p>
+    <w:p>
+      <w:pPr>
+        <w:keepNext/>
+        <w:jc w:val="center"/>
+      </w:pPr>
+      <w:r>
+        <w:rPr>
+          <w:noProof/>
+        </w:rPr>
+        <w:drawing>
+          <wp:inline distT="0" distB="0" distL="0" distR="0" wp14:anchorId="782D22DA" wp14:editId="769EED6B">
+            <wp:extent cx="6008821" cy="1552575"/>
+            <wp:effectExtent l="0" t="0" r="0" b="0"/>
+            <wp:docPr id="2" name="Picture 2"/>
+            <wp:cNvGraphicFramePr>
+              <a:graphicFrameLocks xmlns:a="http://schemas.openxmlformats.org/drawingml/2006/main" noChangeAspect="1"/>
+            </wp:cNvGraphicFramePr>
+            <a:graphic xmlns:a="http://schemas.openxmlformats.org/drawingml/2006/main">
+              <a:graphicData uri="http://schemas.openxmlformats.org/drawingml/2006/picture">
+                <pic:pic xmlns:pic="http://schemas.openxmlformats.org/drawingml/2006/picture">
+                  <pic:nvPicPr>
+                    <pic:cNvPr id="2" name="system-diagram.jpg"/>
+                    <pic:cNvPicPr/>
+                  </pic:nvPicPr>
+                  <pic:blipFill rotWithShape="1">
+                    <a:blip r:embed="rId7">
+                      <a:extLst>
+                        <a:ext uri="{28A0092B-C50C-407E-A947-70E740481C1C}">
+                          <a14:useLocalDpi xmlns:a14="http://schemas.microsoft.com/office/drawing/2010/main" val="0"/>
+                        </a:ext>
+                      </a:extLst>
+                    </a:blip>
+                    <a:srcRect l="4808" t="26518" r="13943" b="43790"/>
+                    <a:stretch/>
+                  </pic:blipFill>
+                  <pic:spPr bwMode="auto">
+                    <a:xfrm>
+                      <a:off x="0" y="0"/>
+                      <a:ext cx="6013084" cy="1553677"/>
+                    </a:xfrm>
+                    <a:prstGeom prst="rect">
+                      <a:avLst/>
+                    </a:prstGeom>
+                    <a:ln>
+                      <a:noFill/>
+                    </a:ln>
+                    <a:extLst>
+                      <a:ext uri="{53640926-AAD7-44D8-BBD7-CCE9431645EC}">
+                        <a14:shadowObscured xmlns:a14="http://schemas.microsoft.com/office/drawing/2010/main"/>
+                      </a:ext>
+                    </a:extLst>
+                  </pic:spPr>
+                </pic:pic>
+              </a:graphicData>
+            </a:graphic>
+          </wp:inline>
+        </w:drawing>
+      </w:r>
+    </w:p>
+    <w:p>
+      <w:pPr>
+        <w:pStyle w:val="Caption"/>
+        <w:jc w:val="center"/>
+      </w:pPr>
+      <w:bookmarkStart w:id="3" w:name="_Ref437977590"/>
+      <w:r>
+        <w:t xml:space="preserve">Figure </w:t>
+      </w:r>
+      <w:fldSimple w:instr=" SEQ Figure \* ARABIC ">
+        <w:r>
+          <w:rPr>
+            <w:noProof/>
+          </w:rPr>
+          <w:t>1</w:t>
+        </w:r>
+      </w:fldSimple>
+      <w:bookmarkEnd w:id="3"/>
+      <w:r>
+        <w:t>: Simplified system diagram</w:t>
       </w:r>
     </w:p>
     <w:p/>
@@ -1119,7 +1921,7 @@
       <w:pPr>
         <w:pStyle w:val="Heading1"/>
       </w:pPr>
-      <w:bookmarkStart w:id="1" w:name="_Toc435893492"/>
+      <w:bookmarkStart w:id="4" w:name="_Toc437979743"/>
       <w:r>
         <w:t>Hardware</w:t>
       </w:r>
@@ -1129,26 +1931,220 @@
       <w:r>
         <w:t>Design Definition</w:t>
       </w:r>
-      <w:bookmarkEnd w:id="1"/>
+      <w:bookmarkEnd w:id="4"/>
     </w:p>
     <w:p>
       <w:pPr>
         <w:pStyle w:val="Heading2"/>
       </w:pPr>
-      <w:bookmarkStart w:id="2" w:name="_Toc435893493"/>
-      <w:r>
-        <w:t>E-paper display</w:t>
-      </w:r>
-      <w:r>
-        <w:t xml:space="preserve"> development board</w:t>
-      </w:r>
-      <w:bookmarkEnd w:id="2"/>
+      <w:bookmarkStart w:id="5" w:name="_Toc437979744"/>
+      <w:r>
+        <w:t>E-paper display development board</w:t>
+      </w:r>
+      <w:bookmarkEnd w:id="5"/>
     </w:p>
     <w:p>
+      <w:pPr>
+        <w:pStyle w:val="Heading3"/>
+      </w:pPr>
+      <w:bookmarkStart w:id="6" w:name="_Toc437979745"/>
+      <w:r>
+        <w:t>Suggested platform</w:t>
+      </w:r>
+      <w:bookmarkEnd w:id="6"/>
+    </w:p>
+    <w:p>
+      <w:r>
+        <w:t xml:space="preserve">The suggested platform is the Pervasive 4.41” E-paper display (link </w:t>
+      </w:r>
+      <w:hyperlink r:id="rId8" w:history="1">
+        <w:r>
+          <w:rPr>
+            <w:rStyle w:val="Hyperlink"/>
+          </w:rPr>
+          <w:t>http://www.pervasivedisplays.com/kits/mpicosys441</w:t>
+        </w:r>
+      </w:hyperlink>
+      <w:r>
+        <w:t xml:space="preserve">). </w:t>
+      </w:r>
+      <w:r>
+        <w:t>It is recommended because of low power consumption: 7mA for best quality update and less than 1µA in idle state.</w:t>
+      </w:r>
+    </w:p>
+    <w:p/>
+    <w:p>
+      <w:r>
+        <w:lastRenderedPageBreak/>
+        <w:t>For the</w:t>
+      </w:r>
+      <w:r>
+        <w:t xml:space="preserve"> Pervasive</w:t>
+      </w:r>
+      <w:r>
+        <w:t xml:space="preserve"> platform</w:t>
+      </w:r>
+      <w:r>
+        <w:t xml:space="preserve">, an </w:t>
+      </w:r>
+      <w:proofErr w:type="spellStart"/>
+      <w:proofErr w:type="gramStart"/>
+      <w:r>
+        <w:t>edp</w:t>
+      </w:r>
+      <w:proofErr w:type="spellEnd"/>
+      <w:proofErr w:type="gramEnd"/>
+      <w:r>
+        <w:t xml:space="preserve"> file has to be generated on the Android phone and transmitted to the display via Bluetooth. This provides flexibility to create graphics from </w:t>
+      </w:r>
+      <w:r>
+        <w:t>mobile platform, and transfer</w:t>
+      </w:r>
+      <w:r>
+        <w:t xml:space="preserve"> directly to the e-paper display. </w:t>
+      </w:r>
+    </w:p>
+    <w:p/>
+    <w:p>
+      <w:r>
+        <w:t xml:space="preserve">Pricing for the development platform is </w:t>
+      </w:r>
+      <w:r>
+        <w:t>$54.</w:t>
+      </w:r>
+    </w:p>
+    <w:p>
+      <w:r>
+        <w:t xml:space="preserve">Pricing for the display and the timing controller IC: </w:t>
+      </w:r>
+    </w:p>
+    <w:p>
+      <w:pPr>
+        <w:pStyle w:val="ListParagraph"/>
+        <w:numPr>
+          <w:ilvl w:val="0"/>
+          <w:numId w:val="7"/>
+        </w:numPr>
+      </w:pPr>
+      <w:r>
+        <w:t>10 pcs - USD 66/set (</w:t>
+      </w:r>
+      <w:r>
+        <w:t xml:space="preserve">samples only) </w:t>
+      </w:r>
+    </w:p>
+    <w:p>
+      <w:pPr>
+        <w:pStyle w:val="ListParagraph"/>
+        <w:numPr>
+          <w:ilvl w:val="0"/>
+          <w:numId w:val="7"/>
+        </w:numPr>
+      </w:pPr>
+      <w:r>
+        <w:t>100 pcs  - USD 52.40/set</w:t>
+      </w:r>
+    </w:p>
+    <w:p>
+      <w:pPr>
+        <w:pStyle w:val="ListParagraph"/>
+        <w:numPr>
+          <w:ilvl w:val="0"/>
+          <w:numId w:val="7"/>
+        </w:numPr>
+      </w:pPr>
+      <w:r>
+        <w:t>1k pcs     - USD 45.75/set</w:t>
+      </w:r>
+    </w:p>
+    <w:p/>
+    <w:p>
+      <w:pPr>
+        <w:keepNext/>
+        <w:jc w:val="center"/>
+      </w:pPr>
+      <w:r>
+        <w:rPr>
+          <w:noProof/>
+        </w:rPr>
+        <w:drawing>
+          <wp:inline distT="0" distB="0" distL="0" distR="0" wp14:anchorId="063046BD" wp14:editId="05167CC2">
+            <wp:extent cx="2514600" cy="2286000"/>
+            <wp:effectExtent l="0" t="0" r="0" b="0"/>
+            <wp:docPr id="4" name="Picture 4"/>
+            <wp:cNvGraphicFramePr>
+              <a:graphicFrameLocks xmlns:a="http://schemas.openxmlformats.org/drawingml/2006/main" noChangeAspect="1"/>
+            </wp:cNvGraphicFramePr>
+            <a:graphic xmlns:a="http://schemas.openxmlformats.org/drawingml/2006/main">
+              <a:graphicData uri="http://schemas.openxmlformats.org/drawingml/2006/picture">
+                <pic:pic xmlns:pic="http://schemas.openxmlformats.org/drawingml/2006/picture">
+                  <pic:nvPicPr>
+                    <pic:cNvPr id="4" name="MPico4.41-TCON_EPD.png"/>
+                    <pic:cNvPicPr/>
+                  </pic:nvPicPr>
+                  <pic:blipFill>
+                    <a:blip r:embed="rId9">
+                      <a:extLst>
+                        <a:ext uri="{28A0092B-C50C-407E-A947-70E740481C1C}">
+                          <a14:useLocalDpi xmlns:a14="http://schemas.microsoft.com/office/drawing/2010/main" val="0"/>
+                        </a:ext>
+                      </a:extLst>
+                    </a:blip>
+                    <a:stretch>
+                      <a:fillRect/>
+                    </a:stretch>
+                  </pic:blipFill>
+                  <pic:spPr>
+                    <a:xfrm>
+                      <a:off x="0" y="0"/>
+                      <a:ext cx="2514600" cy="2286000"/>
+                    </a:xfrm>
+                    <a:prstGeom prst="rect">
+                      <a:avLst/>
+                    </a:prstGeom>
+                  </pic:spPr>
+                </pic:pic>
+              </a:graphicData>
+            </a:graphic>
+          </wp:inline>
+        </w:drawing>
+      </w:r>
+    </w:p>
+    <w:p>
+      <w:pPr>
+        <w:pStyle w:val="Caption"/>
+        <w:jc w:val="center"/>
+      </w:pPr>
+      <w:r>
+        <w:t xml:space="preserve">Figure </w:t>
+      </w:r>
+      <w:fldSimple w:instr=" SEQ Figure \* ARABIC ">
+        <w:r>
+          <w:rPr>
+            <w:noProof/>
+          </w:rPr>
+          <w:t>2</w:t>
+        </w:r>
+      </w:fldSimple>
+      <w:r>
+        <w:t>: Pervasive 4.41" E-paper display and timing controller board</w:t>
+      </w:r>
+    </w:p>
+    <w:p>
+      <w:pPr>
+        <w:pStyle w:val="Heading3"/>
+      </w:pPr>
+      <w:bookmarkStart w:id="7" w:name="_Toc437979746"/>
+      <w:r>
+        <w:t>Other platform</w:t>
+      </w:r>
+      <w:bookmarkEnd w:id="7"/>
+    </w:p>
+    <w:p>
       <w:r>
         <w:t xml:space="preserve">Information available at: </w:t>
       </w:r>
-      <w:hyperlink r:id="rId7" w:history="1">
+      <w:hyperlink r:id="rId10" w:history="1">
         <w:r>
           <w:rPr>
             <w:rStyle w:val="Hyperlink"/>
@@ -1161,7 +2157,7 @@
       <w:r>
         <w:t xml:space="preserve">Support information available at: </w:t>
       </w:r>
-      <w:hyperlink r:id="rId8" w:history="1">
+      <w:hyperlink r:id="rId11" w:history="1">
         <w:r>
           <w:rPr>
             <w:rStyle w:val="Hyperlink"/>
@@ -1170,7 +2166,6 @@
         </w:r>
       </w:hyperlink>
     </w:p>
-    <w:p/>
     <w:p>
       <w:r>
         <w:rPr>
@@ -1178,8 +2173,8 @@
         </w:rPr>
         <w:drawing>
           <wp:inline distT="0" distB="0" distL="0" distR="0" wp14:anchorId="49CAEBBA" wp14:editId="08C21052">
-            <wp:extent cx="5257800" cy="3943350"/>
-            <wp:effectExtent l="0" t="0" r="0" b="0"/>
+            <wp:extent cx="3600450" cy="2700338"/>
+            <wp:effectExtent l="0" t="0" r="0" b="5080"/>
             <wp:docPr id="1" name="Picture 1" descr="4.3inch-e-Paper l.jpg"/>
             <wp:cNvGraphicFramePr>
               <a:graphicFrameLocks xmlns:a="http://schemas.openxmlformats.org/drawingml/2006/main" noChangeAspect="1"/>
@@ -1194,7 +2189,7 @@
                     </pic:cNvPicPr>
                   </pic:nvPicPr>
                   <pic:blipFill>
-                    <a:blip r:embed="rId9">
+                    <a:blip r:embed="rId12">
                       <a:extLst>
                         <a:ext uri="{28A0092B-C50C-407E-A947-70E740481C1C}">
                           <a14:useLocalDpi xmlns:a14="http://schemas.microsoft.com/office/drawing/2010/main" val="0"/>
@@ -1209,7 +2204,7 @@
                   <pic:spPr bwMode="auto">
                     <a:xfrm>
                       <a:off x="0" y="0"/>
-                      <a:ext cx="5283519" cy="3962639"/>
+                      <a:ext cx="3627378" cy="2720534"/>
                     </a:xfrm>
                     <a:prstGeom prst="rect">
                       <a:avLst/>
@@ -1231,15 +2226,42 @@
       <w:pPr>
         <w:pStyle w:val="Heading2"/>
       </w:pPr>
-      <w:bookmarkStart w:id="3" w:name="_Toc435893494"/>
+      <w:bookmarkStart w:id="8" w:name="_Toc437979747"/>
       <w:r>
         <w:lastRenderedPageBreak/>
         <w:t>Bluetooth development board</w:t>
       </w:r>
-      <w:bookmarkEnd w:id="3"/>
+      <w:bookmarkEnd w:id="8"/>
     </w:p>
     <w:p>
-      <w:hyperlink r:id="rId10" w:history="1">
+      <w:r>
+        <w:t xml:space="preserve">The Nordic development board is chosen because it offers low power operation which is essential for Bluetooth operations. This platform also receives good support from Nordic community. Price of the development board is </w:t>
+      </w:r>
+      <w:r>
+        <w:t>£</w:t>
+      </w:r>
+      <w:r>
+        <w:t>75.85</w:t>
+      </w:r>
+      <w:r>
+        <w:t>.</w:t>
+      </w:r>
+    </w:p>
+    <w:p/>
+    <w:p>
+      <w:r>
+        <w:t>Bluetooth IC unit price: £</w:t>
+      </w:r>
+      <w:r>
+        <w:t>3.123</w:t>
+      </w:r>
+      <w:r>
+        <w:t xml:space="preserve"> @ 10 off, £2.5449 @ 100 off</w:t>
+      </w:r>
+    </w:p>
+    <w:p/>
+    <w:p>
+      <w:hyperlink r:id="rId13" w:history="1">
         <w:r>
           <w:rPr>
             <w:rStyle w:val="Hyperlink"/>
@@ -1249,7 +2271,7 @@
       </w:hyperlink>
     </w:p>
     <w:p>
-      <w:hyperlink r:id="rId11" w:history="1">
+      <w:hyperlink r:id="rId14" w:history="1">
         <w:r>
           <w:rPr>
             <w:rStyle w:val="Hyperlink"/>
@@ -1282,7 +2304,7 @@
                     </pic:cNvPicPr>
                   </pic:nvPicPr>
                   <pic:blipFill>
-                    <a:blip r:embed="rId12">
+                    <a:blip r:embed="rId15">
                       <a:extLst>
                         <a:ext uri="{28A0092B-C50C-407E-A947-70E740481C1C}">
                           <a14:useLocalDpi xmlns:a14="http://schemas.microsoft.com/office/drawing/2010/main" val="0"/>
@@ -1319,11 +2341,11 @@
       <w:pPr>
         <w:pStyle w:val="Heading2"/>
       </w:pPr>
-      <w:bookmarkStart w:id="4" w:name="_Toc435893495"/>
+      <w:bookmarkStart w:id="9" w:name="_Toc437979748"/>
       <w:r>
         <w:t>Android plat form</w:t>
       </w:r>
-      <w:bookmarkEnd w:id="4"/>
+      <w:bookmarkEnd w:id="9"/>
     </w:p>
     <w:p>
       <w:r>
@@ -1344,37 +2366,43 @@
       <w:pPr>
         <w:pStyle w:val="Heading1"/>
       </w:pPr>
-      <w:bookmarkStart w:id="5" w:name="_Toc435893496"/>
-      <w:r>
+      <w:bookmarkStart w:id="10" w:name="_Toc437979749"/>
+      <w:r>
+        <w:lastRenderedPageBreak/>
         <w:t>Software design definition</w:t>
       </w:r>
-      <w:bookmarkEnd w:id="5"/>
+      <w:bookmarkEnd w:id="10"/>
     </w:p>
     <w:p>
       <w:pPr>
         <w:pStyle w:val="Heading2"/>
       </w:pPr>
+      <w:bookmarkStart w:id="11" w:name="_Toc437979750"/>
       <w:r>
         <w:t>Software architecture</w:t>
       </w:r>
+      <w:bookmarkEnd w:id="11"/>
     </w:p>
     <w:p/>
     <w:p>
       <w:pPr>
         <w:pStyle w:val="Heading2"/>
       </w:pPr>
-      <w:r>
-        <w:lastRenderedPageBreak/>
+      <w:bookmarkStart w:id="12" w:name="_Toc437979751"/>
+      <w:r>
         <w:t>Software components</w:t>
       </w:r>
+      <w:bookmarkEnd w:id="12"/>
     </w:p>
     <w:p>
       <w:pPr>
         <w:pStyle w:val="Heading3"/>
       </w:pPr>
+      <w:bookmarkStart w:id="13" w:name="_Toc437979752"/>
       <w:r>
         <w:t>Bluetooth Stack</w:t>
       </w:r>
+      <w:bookmarkEnd w:id="13"/>
     </w:p>
     <w:p>
       <w:r>
@@ -1385,9 +2413,11 @@
       <w:pPr>
         <w:pStyle w:val="Heading2"/>
       </w:pPr>
+      <w:bookmarkStart w:id="14" w:name="_Toc437979753"/>
       <w:r>
         <w:t>E-paper display driver</w:t>
       </w:r>
+      <w:bookmarkEnd w:id="14"/>
     </w:p>
     <w:p>
       <w:r>
@@ -1396,7 +2426,7 @@
       <w:r>
         <w:t xml:space="preserve"> This driver will be ported from other platform. Source code is available at: </w:t>
       </w:r>
-      <w:hyperlink r:id="rId13" w:history="1">
+      <w:hyperlink r:id="rId16" w:anchor="Resources" w:history="1">
         <w:r>
           <w:rPr>
             <w:rStyle w:val="Hyperlink"/>
@@ -1405,10 +2435,7 @@
         </w:r>
       </w:hyperlink>
     </w:p>
-    <w:p>
-      <w:bookmarkStart w:id="6" w:name="_GoBack"/>
-      <w:bookmarkEnd w:id="6"/>
-    </w:p>
+    <w:p/>
     <w:p/>
     <w:p/>
     <w:p/>
@@ -1424,7 +2451,7 @@
 
 <file path=word/numbering.xml><?xml version="1.0" encoding="utf-8"?>
 <w:numbering xmlns:wpc="http://schemas.microsoft.com/office/word/2010/wordprocessingCanvas" xmlns:mc="http://schemas.openxmlformats.org/markup-compatibility/2006" xmlns:o="urn:schemas-microsoft-com:office:office" xmlns:r="http://schemas.openxmlformats.org/officeDocument/2006/relationships" xmlns:m="http://schemas.openxmlformats.org/officeDocument/2006/math" xmlns:v="urn:schemas-microsoft-com:vml" xmlns:wp14="http://schemas.microsoft.com/office/word/2010/wordprocessingDrawing" xmlns:wp="http://schemas.openxmlformats.org/drawingml/2006/wordprocessingDrawing" xmlns:w10="urn:schemas-microsoft-com:office:word" xmlns:w="http://schemas.openxmlformats.org/wordprocessingml/2006/main" xmlns:w14="http://schemas.microsoft.com/office/word/2010/wordml" xmlns:w15="http://schemas.microsoft.com/office/word/2012/wordml" xmlns:wpg="http://schemas.microsoft.com/office/word/2010/wordprocessingGroup" xmlns:wpi="http://schemas.microsoft.com/office/word/2010/wordprocessingInk" xmlns:wne="http://schemas.microsoft.com/office/word/2006/wordml" xmlns:wps="http://schemas.microsoft.com/office/word/2010/wordprocessingShape" mc:Ignorable="w14 w15 wp14">
-  <w:abstractNum w:abstractNumId="0">
+  <w:abstractNum w:abstractNumId="0" w15:restartNumberingAfterBreak="0">
     <w:nsid w:val="09467A25"/>
     <w:multiLevelType w:val="hybridMultilevel"/>
     <w:tmpl w:val="7E82C03E"/>
@@ -1537,7 +2564,7 @@
       </w:rPr>
     </w:lvl>
   </w:abstractNum>
-  <w:abstractNum w:abstractNumId="1">
+  <w:abstractNum w:abstractNumId="1" w15:restartNumberingAfterBreak="0">
     <w:nsid w:val="0E0337CC"/>
     <w:multiLevelType w:val="hybridMultilevel"/>
     <w:tmpl w:val="B31826F0"/>
@@ -1650,10 +2677,10 @@
       </w:rPr>
     </w:lvl>
   </w:abstractNum>
-  <w:abstractNum w:abstractNumId="2">
+  <w:abstractNum w:abstractNumId="2" w15:restartNumberingAfterBreak="0">
     <w:nsid w:val="1A223E3B"/>
     <w:multiLevelType w:val="multilevel"/>
-    <w:tmpl w:val="73A4D472"/>
+    <w:tmpl w:val="C2E09DEE"/>
     <w:lvl w:ilvl="0">
       <w:start w:val="1"/>
       <w:numFmt w:val="decimal"/>
@@ -1745,7 +2772,7 @@
       </w:pPr>
     </w:lvl>
   </w:abstractNum>
-  <w:abstractNum w:abstractNumId="3">
+  <w:abstractNum w:abstractNumId="3" w15:restartNumberingAfterBreak="0">
     <w:nsid w:val="24296540"/>
     <w:multiLevelType w:val="multilevel"/>
     <w:tmpl w:val="D03E8988"/>
@@ -1831,14 +2858,13 @@
       </w:pPr>
     </w:lvl>
   </w:abstractNum>
-  <w:abstractNum w:abstractNumId="4">
+  <w:abstractNum w:abstractNumId="4" w15:restartNumberingAfterBreak="0">
     <w:nsid w:val="300F5C03"/>
     <w:multiLevelType w:val="multilevel"/>
     <w:tmpl w:val="08090025"/>
     <w:lvl w:ilvl="0">
       <w:start w:val="1"/>
       <w:numFmt w:val="decimal"/>
-      <w:pStyle w:val="Heading1"/>
       <w:lvlText w:val="%1"/>
       <w:lvlJc w:val="left"/>
       <w:pPr>
@@ -1851,7 +2877,6 @@
     <w:lvl w:ilvl="1">
       <w:start w:val="1"/>
       <w:numFmt w:val="decimal"/>
-      <w:pStyle w:val="Heading2"/>
       <w:lvlText w:val="%1.%2"/>
       <w:lvlJc w:val="left"/>
       <w:pPr>
@@ -1861,7 +2886,6 @@
     <w:lvl w:ilvl="2">
       <w:start w:val="1"/>
       <w:numFmt w:val="decimal"/>
-      <w:pStyle w:val="Heading3"/>
       <w:lvlText w:val="%1.%2.%3"/>
       <w:lvlJc w:val="left"/>
       <w:pPr>
@@ -1871,7 +2895,6 @@
     <w:lvl w:ilvl="3">
       <w:start w:val="1"/>
       <w:numFmt w:val="decimal"/>
-      <w:pStyle w:val="Heading4"/>
       <w:lvlText w:val="%1.%2.%3.%4"/>
       <w:lvlJc w:val="left"/>
       <w:pPr>
@@ -1881,7 +2904,6 @@
     <w:lvl w:ilvl="4">
       <w:start w:val="1"/>
       <w:numFmt w:val="decimal"/>
-      <w:pStyle w:val="Heading5"/>
       <w:lvlText w:val="%1.%2.%3.%4.%5"/>
       <w:lvlJc w:val="left"/>
       <w:pPr>
@@ -1891,7 +2913,6 @@
     <w:lvl w:ilvl="5">
       <w:start w:val="1"/>
       <w:numFmt w:val="decimal"/>
-      <w:pStyle w:val="Heading6"/>
       <w:lvlText w:val="%1.%2.%3.%4.%5.%6"/>
       <w:lvlJc w:val="left"/>
       <w:pPr>
@@ -1901,7 +2922,6 @@
     <w:lvl w:ilvl="6">
       <w:start w:val="1"/>
       <w:numFmt w:val="decimal"/>
-      <w:pStyle w:val="Heading7"/>
       <w:lvlText w:val="%1.%2.%3.%4.%5.%6.%7"/>
       <w:lvlJc w:val="left"/>
       <w:pPr>
@@ -1911,7 +2931,6 @@
     <w:lvl w:ilvl="7">
       <w:start w:val="1"/>
       <w:numFmt w:val="decimal"/>
-      <w:pStyle w:val="Heading8"/>
       <w:lvlText w:val="%1.%2.%3.%4.%5.%6.%7.%8"/>
       <w:lvlJc w:val="left"/>
       <w:pPr>
@@ -1921,12 +2940,237 @@
     <w:lvl w:ilvl="8">
       <w:start w:val="1"/>
       <w:numFmt w:val="decimal"/>
-      <w:pStyle w:val="Heading9"/>
       <w:lvlText w:val="%1.%2.%3.%4.%5.%6.%7.%8.%9"/>
       <w:lvlJc w:val="left"/>
       <w:pPr>
         <w:ind w:left="1584" w:hanging="1584"/>
       </w:pPr>
+    </w:lvl>
+  </w:abstractNum>
+  <w:abstractNum w:abstractNumId="5" w15:restartNumberingAfterBreak="0">
+    <w:nsid w:val="31501256"/>
+    <w:multiLevelType w:val="hybridMultilevel"/>
+    <w:tmpl w:val="683E68B4"/>
+    <w:lvl w:ilvl="0" w:tplc="08090001">
+      <w:start w:val="1"/>
+      <w:numFmt w:val="bullet"/>
+      <w:lvlText w:val=""/>
+      <w:lvlJc w:val="left"/>
+      <w:pPr>
+        <w:ind w:left="720" w:hanging="360"/>
+      </w:pPr>
+      <w:rPr>
+        <w:rFonts w:ascii="Symbol" w:hAnsi="Symbol" w:hint="default"/>
+      </w:rPr>
+    </w:lvl>
+    <w:lvl w:ilvl="1" w:tplc="08090003" w:tentative="1">
+      <w:start w:val="1"/>
+      <w:numFmt w:val="bullet"/>
+      <w:lvlText w:val="o"/>
+      <w:lvlJc w:val="left"/>
+      <w:pPr>
+        <w:ind w:left="1440" w:hanging="360"/>
+      </w:pPr>
+      <w:rPr>
+        <w:rFonts w:ascii="Courier New" w:hAnsi="Courier New" w:cs="Courier New" w:hint="default"/>
+      </w:rPr>
+    </w:lvl>
+    <w:lvl w:ilvl="2" w:tplc="08090005" w:tentative="1">
+      <w:start w:val="1"/>
+      <w:numFmt w:val="bullet"/>
+      <w:lvlText w:val=""/>
+      <w:lvlJc w:val="left"/>
+      <w:pPr>
+        <w:ind w:left="2160" w:hanging="360"/>
+      </w:pPr>
+      <w:rPr>
+        <w:rFonts w:ascii="Wingdings" w:hAnsi="Wingdings" w:hint="default"/>
+      </w:rPr>
+    </w:lvl>
+    <w:lvl w:ilvl="3" w:tplc="08090001" w:tentative="1">
+      <w:start w:val="1"/>
+      <w:numFmt w:val="bullet"/>
+      <w:lvlText w:val=""/>
+      <w:lvlJc w:val="left"/>
+      <w:pPr>
+        <w:ind w:left="2880" w:hanging="360"/>
+      </w:pPr>
+      <w:rPr>
+        <w:rFonts w:ascii="Symbol" w:hAnsi="Symbol" w:hint="default"/>
+      </w:rPr>
+    </w:lvl>
+    <w:lvl w:ilvl="4" w:tplc="08090003" w:tentative="1">
+      <w:start w:val="1"/>
+      <w:numFmt w:val="bullet"/>
+      <w:lvlText w:val="o"/>
+      <w:lvlJc w:val="left"/>
+      <w:pPr>
+        <w:ind w:left="3600" w:hanging="360"/>
+      </w:pPr>
+      <w:rPr>
+        <w:rFonts w:ascii="Courier New" w:hAnsi="Courier New" w:cs="Courier New" w:hint="default"/>
+      </w:rPr>
+    </w:lvl>
+    <w:lvl w:ilvl="5" w:tplc="08090005" w:tentative="1">
+      <w:start w:val="1"/>
+      <w:numFmt w:val="bullet"/>
+      <w:lvlText w:val=""/>
+      <w:lvlJc w:val="left"/>
+      <w:pPr>
+        <w:ind w:left="4320" w:hanging="360"/>
+      </w:pPr>
+      <w:rPr>
+        <w:rFonts w:ascii="Wingdings" w:hAnsi="Wingdings" w:hint="default"/>
+      </w:rPr>
+    </w:lvl>
+    <w:lvl w:ilvl="6" w:tplc="08090001" w:tentative="1">
+      <w:start w:val="1"/>
+      <w:numFmt w:val="bullet"/>
+      <w:lvlText w:val=""/>
+      <w:lvlJc w:val="left"/>
+      <w:pPr>
+        <w:ind w:left="5040" w:hanging="360"/>
+      </w:pPr>
+      <w:rPr>
+        <w:rFonts w:ascii="Symbol" w:hAnsi="Symbol" w:hint="default"/>
+      </w:rPr>
+    </w:lvl>
+    <w:lvl w:ilvl="7" w:tplc="08090003" w:tentative="1">
+      <w:start w:val="1"/>
+      <w:numFmt w:val="bullet"/>
+      <w:lvlText w:val="o"/>
+      <w:lvlJc w:val="left"/>
+      <w:pPr>
+        <w:ind w:left="5760" w:hanging="360"/>
+      </w:pPr>
+      <w:rPr>
+        <w:rFonts w:ascii="Courier New" w:hAnsi="Courier New" w:cs="Courier New" w:hint="default"/>
+      </w:rPr>
+    </w:lvl>
+    <w:lvl w:ilvl="8" w:tplc="08090005" w:tentative="1">
+      <w:start w:val="1"/>
+      <w:numFmt w:val="bullet"/>
+      <w:lvlText w:val=""/>
+      <w:lvlJc w:val="left"/>
+      <w:pPr>
+        <w:ind w:left="6480" w:hanging="360"/>
+      </w:pPr>
+      <w:rPr>
+        <w:rFonts w:ascii="Wingdings" w:hAnsi="Wingdings" w:hint="default"/>
+      </w:rPr>
+    </w:lvl>
+  </w:abstractNum>
+  <w:abstractNum w:abstractNumId="6" w15:restartNumberingAfterBreak="0">
+    <w:nsid w:val="73F84B77"/>
+    <w:multiLevelType w:val="hybridMultilevel"/>
+    <w:tmpl w:val="CB3EBEE2"/>
+    <w:lvl w:ilvl="0" w:tplc="08090001">
+      <w:start w:val="1"/>
+      <w:numFmt w:val="bullet"/>
+      <w:lvlText w:val=""/>
+      <w:lvlJc w:val="left"/>
+      <w:pPr>
+        <w:ind w:left="720" w:hanging="360"/>
+      </w:pPr>
+      <w:rPr>
+        <w:rFonts w:ascii="Symbol" w:hAnsi="Symbol" w:hint="default"/>
+      </w:rPr>
+    </w:lvl>
+    <w:lvl w:ilvl="1" w:tplc="08090003" w:tentative="1">
+      <w:start w:val="1"/>
+      <w:numFmt w:val="bullet"/>
+      <w:lvlText w:val="o"/>
+      <w:lvlJc w:val="left"/>
+      <w:pPr>
+        <w:ind w:left="1440" w:hanging="360"/>
+      </w:pPr>
+      <w:rPr>
+        <w:rFonts w:ascii="Courier New" w:hAnsi="Courier New" w:cs="Courier New" w:hint="default"/>
+      </w:rPr>
+    </w:lvl>
+    <w:lvl w:ilvl="2" w:tplc="08090005" w:tentative="1">
+      <w:start w:val="1"/>
+      <w:numFmt w:val="bullet"/>
+      <w:lvlText w:val=""/>
+      <w:lvlJc w:val="left"/>
+      <w:pPr>
+        <w:ind w:left="2160" w:hanging="360"/>
+      </w:pPr>
+      <w:rPr>
+        <w:rFonts w:ascii="Wingdings" w:hAnsi="Wingdings" w:hint="default"/>
+      </w:rPr>
+    </w:lvl>
+    <w:lvl w:ilvl="3" w:tplc="08090001" w:tentative="1">
+      <w:start w:val="1"/>
+      <w:numFmt w:val="bullet"/>
+      <w:lvlText w:val=""/>
+      <w:lvlJc w:val="left"/>
+      <w:pPr>
+        <w:ind w:left="2880" w:hanging="360"/>
+      </w:pPr>
+      <w:rPr>
+        <w:rFonts w:ascii="Symbol" w:hAnsi="Symbol" w:hint="default"/>
+      </w:rPr>
+    </w:lvl>
+    <w:lvl w:ilvl="4" w:tplc="08090003" w:tentative="1">
+      <w:start w:val="1"/>
+      <w:numFmt w:val="bullet"/>
+      <w:lvlText w:val="o"/>
+      <w:lvlJc w:val="left"/>
+      <w:pPr>
+        <w:ind w:left="3600" w:hanging="360"/>
+      </w:pPr>
+      <w:rPr>
+        <w:rFonts w:ascii="Courier New" w:hAnsi="Courier New" w:cs="Courier New" w:hint="default"/>
+      </w:rPr>
+    </w:lvl>
+    <w:lvl w:ilvl="5" w:tplc="08090005" w:tentative="1">
+      <w:start w:val="1"/>
+      <w:numFmt w:val="bullet"/>
+      <w:lvlText w:val=""/>
+      <w:lvlJc w:val="left"/>
+      <w:pPr>
+        <w:ind w:left="4320" w:hanging="360"/>
+      </w:pPr>
+      <w:rPr>
+        <w:rFonts w:ascii="Wingdings" w:hAnsi="Wingdings" w:hint="default"/>
+      </w:rPr>
+    </w:lvl>
+    <w:lvl w:ilvl="6" w:tplc="08090001" w:tentative="1">
+      <w:start w:val="1"/>
+      <w:numFmt w:val="bullet"/>
+      <w:lvlText w:val=""/>
+      <w:lvlJc w:val="left"/>
+      <w:pPr>
+        <w:ind w:left="5040" w:hanging="360"/>
+      </w:pPr>
+      <w:rPr>
+        <w:rFonts w:ascii="Symbol" w:hAnsi="Symbol" w:hint="default"/>
+      </w:rPr>
+    </w:lvl>
+    <w:lvl w:ilvl="7" w:tplc="08090003" w:tentative="1">
+      <w:start w:val="1"/>
+      <w:numFmt w:val="bullet"/>
+      <w:lvlText w:val="o"/>
+      <w:lvlJc w:val="left"/>
+      <w:pPr>
+        <w:ind w:left="5760" w:hanging="360"/>
+      </w:pPr>
+      <w:rPr>
+        <w:rFonts w:ascii="Courier New" w:hAnsi="Courier New" w:cs="Courier New" w:hint="default"/>
+      </w:rPr>
+    </w:lvl>
+    <w:lvl w:ilvl="8" w:tplc="08090005" w:tentative="1">
+      <w:start w:val="1"/>
+      <w:numFmt w:val="bullet"/>
+      <w:lvlText w:val=""/>
+      <w:lvlJc w:val="left"/>
+      <w:pPr>
+        <w:ind w:left="6480" w:hanging="360"/>
+      </w:pPr>
+      <w:rPr>
+        <w:rFonts w:ascii="Wingdings" w:hAnsi="Wingdings" w:hint="default"/>
+      </w:rPr>
     </w:lvl>
   </w:abstractNum>
   <w:num w:numId="1">
@@ -1970,6 +3214,12 @@
   </w:num>
   <w:num w:numId="5">
     <w:abstractNumId w:val="2"/>
+  </w:num>
+  <w:num w:numId="6">
+    <w:abstractNumId w:val="5"/>
+  </w:num>
+  <w:num w:numId="7">
+    <w:abstractNumId w:val="6"/>
   </w:num>
 </w:numbering>
 </file>
@@ -2734,7 +3984,6 @@
       <w:spacing w:line="240" w:lineRule="auto"/>
     </w:pPr>
     <w:tblPr>
-      <w:tblInd w:w="0" w:type="dxa"/>
       <w:tblBorders>
         <w:top w:val="single" w:sz="4" w:space="0" w:color="auto"/>
         <w:left w:val="single" w:sz="4" w:space="0" w:color="auto"/>
@@ -2743,12 +3992,6 @@
         <w:insideH w:val="single" w:sz="4" w:space="0" w:color="auto"/>
         <w:insideV w:val="single" w:sz="4" w:space="0" w:color="auto"/>
       </w:tblBorders>
-      <w:tblCellMar>
-        <w:top w:w="0" w:type="dxa"/>
-        <w:left w:w="108" w:type="dxa"/>
-        <w:bottom w:w="0" w:type="dxa"/>
-        <w:right w:w="108" w:type="dxa"/>
-      </w:tblCellMar>
     </w:tblPr>
   </w:style>
   <w:style w:type="paragraph" w:styleId="TOCHeading">
@@ -2795,6 +4038,38 @@
     <w:pPr>
       <w:spacing w:after="100"/>
       <w:ind w:left="220"/>
+    </w:pPr>
+  </w:style>
+  <w:style w:type="paragraph" w:styleId="Caption">
+    <w:name w:val="caption"/>
+    <w:basedOn w:val="Normal"/>
+    <w:next w:val="Normal"/>
+    <w:uiPriority w:val="35"/>
+    <w:unhideWhenUsed/>
+    <w:qFormat/>
+    <w:rsid w:val="00001C46"/>
+    <w:pPr>
+      <w:spacing w:after="200" w:line="240" w:lineRule="auto"/>
+    </w:pPr>
+    <w:rPr>
+      <w:i/>
+      <w:iCs/>
+      <w:color w:val="44546A" w:themeColor="text2"/>
+      <w:sz w:val="18"/>
+      <w:szCs w:val="18"/>
+    </w:rPr>
+  </w:style>
+  <w:style w:type="paragraph" w:styleId="TOC3">
+    <w:name w:val="toc 3"/>
+    <w:basedOn w:val="Normal"/>
+    <w:next w:val="Normal"/>
+    <w:autoRedefine/>
+    <w:uiPriority w:val="39"/>
+    <w:unhideWhenUsed/>
+    <w:rsid w:val="007F4B09"/>
+    <w:pPr>
+      <w:spacing w:after="100"/>
+      <w:ind w:left="440"/>
     </w:pPr>
   </w:style>
 </w:styles>
@@ -2984,7 +4259,7 @@
     <w:charset w:val="00"/>
     <w:family w:val="modern"/>
     <w:pitch w:val="fixed"/>
-    <w:sig w:usb0="E0002AFF" w:usb1="C0007843" w:usb2="00000009" w:usb3="00000000" w:csb0="000001FF" w:csb1="00000000"/>
+    <w:sig w:usb0="E0002EFF" w:usb1="C0007843" w:usb2="00000009" w:usb3="00000000" w:csb0="000001FF" w:csb1="00000000"/>
   </w:font>
   <w:font w:name="Wingdings">
     <w:panose1 w:val="05000000000000000000"/>
@@ -2998,7 +4273,7 @@
     <w:charset w:val="00"/>
     <w:family w:val="swiss"/>
     <w:pitch w:val="variable"/>
-    <w:sig w:usb0="E0002AFF" w:usb1="C0007843" w:usb2="00000009" w:usb3="00000000" w:csb0="000001FF" w:csb1="00000000"/>
+    <w:sig w:usb0="E0002EFF" w:usb1="C0007843" w:usb2="00000009" w:usb3="00000000" w:csb0="000001FF" w:csb1="00000000"/>
   </w:font>
   <w:font w:name="Calibri Light">
     <w:panose1 w:val="020F0302020204030204"/>
@@ -3032,8 +4307,10 @@
   </w:compat>
   <w:rsids>
     <w:rsidRoot w:val="004C58D1"/>
+    <w:rsid w:val="00152B47"/>
     <w:rsid w:val="002B622A"/>
     <w:rsid w:val="004C58D1"/>
+    <w:rsid w:val="009E11C0"/>
   </w:rsids>
   <m:mathPr>
     <m:mathFont m:val="Cambria Math"/>
@@ -3770,7 +5047,7 @@
 
 <file path=customXml/item1.xml><?xml version="1.0" encoding="utf-8"?>
 <CoverPageProperties xmlns="http://schemas.microsoft.com/office/2006/coverPageProps">
-  <PublishDate>2015-11-21T00:00:00</PublishDate>
+  <PublishDate>2015-12-15T00:00:00</PublishDate>
   <Abstract/>
   <CompanyAddress/>
   <CompanyPhone/>
@@ -3792,7 +5069,7 @@
 </file>
 
 <file path=customXml/itemProps2.xml><?xml version="1.0" encoding="utf-8"?>
-<ds:datastoreItem xmlns:ds="http://schemas.openxmlformats.org/officeDocument/2006/customXml" ds:itemID="{1FC5D34D-1A8A-40D3-B35C-2BDD758F7A83}">
+<ds:datastoreItem xmlns:ds="http://schemas.openxmlformats.org/officeDocument/2006/customXml" ds:itemID="{5DF4481A-A582-41D3-9661-6AA0CB350915}">
   <ds:schemaRefs>
     <ds:schemaRef ds:uri="http://schemas.openxmlformats.org/officeDocument/2006/bibliography"/>
   </ds:schemaRefs>

</xml_diff>